<commit_message>
Salva esta versão no novo ramo.
</commit_message>
<xml_diff>
--- a/CursoGiyHubProfAquino.docx
+++ b/CursoGiyHubProfAquino.docx
@@ -71,7 +71,18 @@
         <w:spacing w:after="0"/>
       </w:pPr>
       <w:r>
-        <w:t>Cada mudança/revisão nestes arquivos é:</w:t>
+        <w:t>Cada mudança/revisão</w:t>
+      </w:r>
+      <w:r>
+        <w:t>/</w:t>
+      </w:r>
+      <w:proofErr w:type="spellStart"/>
+      <w:r>
+        <w:t>commit</w:t>
+      </w:r>
+      <w:proofErr w:type="spellEnd"/>
+      <w:r>
+        <w:t xml:space="preserve"> nestes arquivos é:</w:t>
       </w:r>
     </w:p>
     <w:p>
@@ -94,6 +105,17 @@
       </w:r>
       <w:r>
         <w:t xml:space="preserve"> número de versão</w:t>
+      </w:r>
+      <w:r>
+        <w:t xml:space="preserve"> (</w:t>
+      </w:r>
+      <w:proofErr w:type="spellStart"/>
+      <w:r>
+        <w:t>rash</w:t>
+      </w:r>
+      <w:proofErr w:type="spellEnd"/>
+      <w:r>
+        <w:t>)</w:t>
       </w:r>
       <w:r>
         <w:t>.</w:t>
@@ -564,6 +586,14 @@
         <w:t>init</w:t>
       </w:r>
       <w:proofErr w:type="spellEnd"/>
+      <w:proofErr w:type="gramStart"/>
+      <w:r>
+        <w:t xml:space="preserve">  </w:t>
+      </w:r>
+      <w:proofErr w:type="gramEnd"/>
+      <w:r>
+        <w:t>(inicia um repositório local)</w:t>
+      </w:r>
     </w:p>
     <w:p>
       <w:pPr>
@@ -592,8 +622,713 @@
         </w:numPr>
         <w:spacing w:after="0"/>
       </w:pPr>
+      <w:proofErr w:type="spellStart"/>
+      <w:r>
+        <w:t>Git</w:t>
+      </w:r>
+      <w:proofErr w:type="spellEnd"/>
+      <w:r>
+        <w:t xml:space="preserve"> </w:t>
+      </w:r>
+      <w:proofErr w:type="spellStart"/>
+      <w:r>
+        <w:t>add</w:t>
+      </w:r>
+      <w:proofErr w:type="spellEnd"/>
+      <w:r>
+        <w:t xml:space="preserve"> </w:t>
+      </w:r>
+      <w:proofErr w:type="spellStart"/>
+      <w:proofErr w:type="gramStart"/>
+      <w:r>
+        <w:t>arquivo.</w:t>
+      </w:r>
+      <w:proofErr w:type="gramEnd"/>
+      <w:r>
+        <w:t>ext</w:t>
+      </w:r>
+      <w:proofErr w:type="spellEnd"/>
+    </w:p>
+    <w:p>
+      <w:pPr>
+        <w:pStyle w:val="PargrafodaLista"/>
+        <w:numPr>
+          <w:ilvl w:val="1"/>
+          <w:numId w:val="1"/>
+        </w:numPr>
+        <w:spacing w:after="0"/>
+      </w:pPr>
+      <w:proofErr w:type="spellStart"/>
+      <w:r>
+        <w:t>Gti</w:t>
+      </w:r>
+      <w:proofErr w:type="spellEnd"/>
+      <w:r>
+        <w:t xml:space="preserve"> </w:t>
+      </w:r>
+      <w:proofErr w:type="spellStart"/>
+      <w:proofErr w:type="gramStart"/>
+      <w:r>
+        <w:t>add</w:t>
+      </w:r>
+      <w:proofErr w:type="spellEnd"/>
+      <w:r>
+        <w:t xml:space="preserve"> –a</w:t>
+      </w:r>
+      <w:proofErr w:type="gramEnd"/>
+    </w:p>
+    <w:p>
+      <w:pPr>
+        <w:pStyle w:val="PargrafodaLista"/>
+        <w:numPr>
+          <w:ilvl w:val="1"/>
+          <w:numId w:val="1"/>
+        </w:numPr>
+        <w:spacing w:after="0"/>
+      </w:pPr>
+      <w:proofErr w:type="spellStart"/>
+      <w:r>
+        <w:t>Git</w:t>
+      </w:r>
+      <w:proofErr w:type="spellEnd"/>
+      <w:r>
+        <w:t xml:space="preserve"> help </w:t>
+      </w:r>
+      <w:proofErr w:type="spellStart"/>
+      <w:r>
+        <w:t>add</w:t>
+      </w:r>
+      <w:proofErr w:type="spellEnd"/>
+    </w:p>
+    <w:p>
+      <w:pPr>
+        <w:pStyle w:val="PargrafodaLista"/>
+        <w:numPr>
+          <w:ilvl w:val="1"/>
+          <w:numId w:val="1"/>
+        </w:numPr>
+        <w:spacing w:after="0"/>
+      </w:pPr>
+      <w:proofErr w:type="spellStart"/>
+      <w:r>
+        <w:t>Git</w:t>
+      </w:r>
+      <w:proofErr w:type="spellEnd"/>
+      <w:r>
+        <w:t xml:space="preserve"> </w:t>
+      </w:r>
+      <w:proofErr w:type="spellStart"/>
+      <w:r>
+        <w:t>config</w:t>
+      </w:r>
+      <w:proofErr w:type="spellEnd"/>
+      <w:r>
+        <w:t xml:space="preserve"> </w:t>
+      </w:r>
+      <w:proofErr w:type="spellStart"/>
+      <w:proofErr w:type="gramStart"/>
+      <w:r>
+        <w:t>user.</w:t>
+      </w:r>
+      <w:proofErr w:type="gramEnd"/>
+      <w:r>
+        <w:t>email</w:t>
+      </w:r>
+      <w:proofErr w:type="spellEnd"/>
+      <w:r>
+        <w:t xml:space="preserve"> </w:t>
+      </w:r>
+      <w:hyperlink r:id="rId8" w:history="1">
+        <w:r>
+          <w:rPr>
+            <w:rStyle w:val="Hyperlink"/>
+          </w:rPr>
+          <w:t>email@gmail.com</w:t>
+        </w:r>
+      </w:hyperlink>
+    </w:p>
+    <w:p>
+      <w:pPr>
+        <w:pStyle w:val="PargrafodaLista"/>
+        <w:numPr>
+          <w:ilvl w:val="1"/>
+          <w:numId w:val="1"/>
+        </w:numPr>
+        <w:spacing w:after="0"/>
+      </w:pPr>
+      <w:proofErr w:type="spellStart"/>
+      <w:r>
+        <w:t>Git</w:t>
+      </w:r>
+      <w:proofErr w:type="spellEnd"/>
+      <w:r>
+        <w:t xml:space="preserve"> </w:t>
+      </w:r>
+      <w:proofErr w:type="spellStart"/>
+      <w:r>
+        <w:t>config</w:t>
+      </w:r>
+      <w:proofErr w:type="spellEnd"/>
+      <w:r>
+        <w:t xml:space="preserve"> </w:t>
+      </w:r>
+      <w:proofErr w:type="gramStart"/>
+      <w:r>
+        <w:t>user.</w:t>
+      </w:r>
+      <w:proofErr w:type="gramEnd"/>
+      <w:r>
+        <w:t>name “nome”</w:t>
+      </w:r>
+    </w:p>
+    <w:p>
+      <w:pPr>
+        <w:pStyle w:val="PargrafodaLista"/>
+        <w:numPr>
+          <w:ilvl w:val="1"/>
+          <w:numId w:val="1"/>
+        </w:numPr>
+        <w:spacing w:after="0"/>
+      </w:pPr>
+      <w:proofErr w:type="spellStart"/>
+      <w:r>
+        <w:t>Git</w:t>
+      </w:r>
+      <w:proofErr w:type="spellEnd"/>
+      <w:r>
+        <w:t xml:space="preserve"> </w:t>
+      </w:r>
+      <w:proofErr w:type="spellStart"/>
+      <w:r>
+        <w:t>commit</w:t>
+      </w:r>
+      <w:proofErr w:type="spellEnd"/>
+      <w:r>
+        <w:t xml:space="preserve"> –m “mensagem”</w:t>
+      </w:r>
+      <w:r>
+        <w:t xml:space="preserve"> (salva uma versão)</w:t>
+      </w:r>
+    </w:p>
+    <w:p>
+      <w:pPr>
+        <w:pStyle w:val="PargrafodaLista"/>
+        <w:numPr>
+          <w:ilvl w:val="1"/>
+          <w:numId w:val="1"/>
+        </w:numPr>
+        <w:spacing w:after="0"/>
+      </w:pPr>
+      <w:proofErr w:type="spellStart"/>
+      <w:r>
+        <w:t>Git</w:t>
+      </w:r>
+      <w:proofErr w:type="spellEnd"/>
+      <w:r>
+        <w:t xml:space="preserve"> log</w:t>
+      </w:r>
+    </w:p>
+    <w:p>
+      <w:pPr>
+        <w:pStyle w:val="PargrafodaLista"/>
+        <w:numPr>
+          <w:ilvl w:val="1"/>
+          <w:numId w:val="1"/>
+        </w:numPr>
+        <w:spacing w:after="0"/>
+      </w:pPr>
+      <w:proofErr w:type="spellStart"/>
+      <w:r>
+        <w:t>Clear</w:t>
+      </w:r>
+      <w:proofErr w:type="spellEnd"/>
+      <w:r>
+        <w:t xml:space="preserve"> (limpa a tela do </w:t>
+      </w:r>
+      <w:proofErr w:type="spellStart"/>
+      <w:r>
+        <w:t>teminal</w:t>
+      </w:r>
+      <w:proofErr w:type="spellEnd"/>
+      <w:r>
+        <w:t>)</w:t>
+      </w:r>
+    </w:p>
+    <w:p>
+      <w:pPr>
+        <w:pStyle w:val="PargrafodaLista"/>
+        <w:numPr>
+          <w:ilvl w:val="0"/>
+          <w:numId w:val="1"/>
+        </w:numPr>
+        <w:spacing w:after="0"/>
+      </w:pPr>
+      <w:r>
+        <w:t xml:space="preserve">No GitHub.com, após fazer o </w:t>
+      </w:r>
+      <w:proofErr w:type="spellStart"/>
+      <w:r>
+        <w:t>login</w:t>
+      </w:r>
+      <w:proofErr w:type="spellEnd"/>
+      <w:r>
+        <w:t>:</w:t>
+      </w:r>
+    </w:p>
+    <w:p>
+      <w:pPr>
+        <w:pStyle w:val="PargrafodaLista"/>
+        <w:numPr>
+          <w:ilvl w:val="1"/>
+          <w:numId w:val="1"/>
+        </w:numPr>
+        <w:spacing w:after="0"/>
+      </w:pPr>
+      <w:r>
+        <w:t xml:space="preserve">+&gt;New </w:t>
+      </w:r>
+      <w:proofErr w:type="spellStart"/>
+      <w:r>
+        <w:t>Repository</w:t>
+      </w:r>
+      <w:proofErr w:type="spellEnd"/>
+      <w:r>
+        <w:t>&gt;</w:t>
+      </w:r>
+      <w:proofErr w:type="spellStart"/>
+      <w:r>
+        <w:t>Repository</w:t>
+      </w:r>
+      <w:proofErr w:type="spellEnd"/>
+      <w:r>
+        <w:t xml:space="preserve"> </w:t>
+      </w:r>
+      <w:proofErr w:type="spellStart"/>
+      <w:r>
+        <w:t>Name</w:t>
+      </w:r>
+      <w:proofErr w:type="spellEnd"/>
+      <w:r>
+        <w:t xml:space="preserve"> e </w:t>
+      </w:r>
+      <w:proofErr w:type="spellStart"/>
+      <w:r>
+        <w:t>Description</w:t>
+      </w:r>
+      <w:proofErr w:type="spellEnd"/>
+      <w:r>
+        <w:t>&gt;</w:t>
+      </w:r>
+      <w:proofErr w:type="spellStart"/>
+      <w:r>
+        <w:t>Public</w:t>
+      </w:r>
+      <w:proofErr w:type="spellEnd"/>
+      <w:r>
+        <w:t>&gt;</w:t>
+      </w:r>
+      <w:proofErr w:type="spellStart"/>
+      <w:r>
+        <w:t>Create</w:t>
+      </w:r>
+      <w:proofErr w:type="spellEnd"/>
+      <w:r>
+        <w:t xml:space="preserve"> </w:t>
+      </w:r>
+      <w:proofErr w:type="spellStart"/>
+      <w:r>
+        <w:t>repositor</w:t>
+      </w:r>
+      <w:r>
+        <w:t>y</w:t>
+      </w:r>
+      <w:proofErr w:type="spellEnd"/>
+    </w:p>
+    <w:p>
+      <w:pPr>
+        <w:pStyle w:val="PargrafodaLista"/>
+        <w:numPr>
+          <w:ilvl w:val="2"/>
+          <w:numId w:val="1"/>
+        </w:numPr>
+        <w:spacing w:after="0"/>
+      </w:pPr>
+      <w:r>
+        <w:t>Cria um repositório na nuvem</w:t>
+      </w:r>
+    </w:p>
+    <w:p>
+      <w:pPr>
+        <w:pStyle w:val="PargrafodaLista"/>
+        <w:numPr>
+          <w:ilvl w:val="2"/>
+          <w:numId w:val="1"/>
+        </w:numPr>
+        <w:spacing w:after="0"/>
+      </w:pPr>
+      <w:r>
+        <w:t xml:space="preserve">Copiar o endereço URL fornecido pelo </w:t>
+      </w:r>
+      <w:proofErr w:type="spellStart"/>
+      <w:proofErr w:type="gramStart"/>
+      <w:r>
+        <w:t>GitHub</w:t>
+      </w:r>
+      <w:proofErr w:type="spellEnd"/>
+      <w:proofErr w:type="gramEnd"/>
+    </w:p>
+    <w:p>
+      <w:pPr>
+        <w:pStyle w:val="PargrafodaLista"/>
+        <w:numPr>
+          <w:ilvl w:val="0"/>
+          <w:numId w:val="1"/>
+        </w:numPr>
+        <w:spacing w:after="0"/>
+      </w:pPr>
+      <w:r>
+        <w:t xml:space="preserve"> </w:t>
+      </w:r>
+      <w:r>
+        <w:t xml:space="preserve">No terminal do </w:t>
+      </w:r>
+      <w:proofErr w:type="spellStart"/>
+      <w:r>
+        <w:t>Git</w:t>
+      </w:r>
+      <w:proofErr w:type="spellEnd"/>
+      <w:r>
+        <w:t xml:space="preserve"> (</w:t>
+      </w:r>
+      <w:proofErr w:type="spellStart"/>
+      <w:proofErr w:type="gramStart"/>
+      <w:r>
+        <w:t>GitBash</w:t>
+      </w:r>
+      <w:proofErr w:type="spellEnd"/>
+      <w:proofErr w:type="gramEnd"/>
+      <w:r>
+        <w:t>) digitar:</w:t>
+      </w:r>
+    </w:p>
+    <w:p>
+      <w:pPr>
+        <w:pStyle w:val="PargrafodaLista"/>
+        <w:numPr>
+          <w:ilvl w:val="1"/>
+          <w:numId w:val="1"/>
+        </w:numPr>
+        <w:spacing w:after="0"/>
+      </w:pPr>
+      <w:proofErr w:type="spellStart"/>
+      <w:r>
+        <w:t>Git</w:t>
+      </w:r>
+      <w:proofErr w:type="spellEnd"/>
+      <w:r>
+        <w:t xml:space="preserve"> </w:t>
+      </w:r>
+      <w:proofErr w:type="spellStart"/>
+      <w:r>
+        <w:t>remote</w:t>
+      </w:r>
+      <w:proofErr w:type="spellEnd"/>
+      <w:r>
+        <w:t xml:space="preserve"> </w:t>
+      </w:r>
+      <w:proofErr w:type="spellStart"/>
+      <w:r>
+        <w:t>add</w:t>
+      </w:r>
+      <w:proofErr w:type="spellEnd"/>
+      <w:r>
+        <w:t xml:space="preserve"> </w:t>
+      </w:r>
+      <w:proofErr w:type="spellStart"/>
+      <w:r>
+        <w:t>origin</w:t>
+      </w:r>
+      <w:proofErr w:type="spellEnd"/>
+      <w:r>
+        <w:t xml:space="preserve"> </w:t>
+      </w:r>
+      <w:hyperlink r:id="rId9" w:history="1">
+        <w:r>
+          <w:rPr>
+            <w:rStyle w:val="Hyperlink"/>
+          </w:rPr>
+          <w:t>https://github.com/BruCardozo/CursoGitProfAquino.git</w:t>
+        </w:r>
+      </w:hyperlink>
+    </w:p>
+    <w:p>
+      <w:pPr>
+        <w:pStyle w:val="PargrafodaLista"/>
+        <w:numPr>
+          <w:ilvl w:val="2"/>
+          <w:numId w:val="1"/>
+        </w:numPr>
+        <w:spacing w:after="0"/>
+      </w:pPr>
+      <w:proofErr w:type="spellStart"/>
+      <w:r>
+        <w:t>Origin</w:t>
+      </w:r>
+      <w:proofErr w:type="spellEnd"/>
+      <w:r>
+        <w:t xml:space="preserve"> = nome do repositório remoto, </w:t>
+      </w:r>
+      <w:proofErr w:type="spellStart"/>
+      <w:r>
+        <w:t>vc</w:t>
+      </w:r>
+      <w:proofErr w:type="spellEnd"/>
+      <w:r>
+        <w:t xml:space="preserve"> pode escolher outro </w:t>
+      </w:r>
+      <w:proofErr w:type="gramStart"/>
+      <w:r>
+        <w:t>nome</w:t>
+      </w:r>
+      <w:proofErr w:type="gramEnd"/>
+    </w:p>
+    <w:p>
+      <w:pPr>
+        <w:pStyle w:val="PargrafodaLista"/>
+        <w:numPr>
+          <w:ilvl w:val="2"/>
+          <w:numId w:val="1"/>
+        </w:numPr>
+        <w:spacing w:after="0"/>
+      </w:pPr>
+      <w:r>
+        <w:t xml:space="preserve">Digitar </w:t>
+      </w:r>
+      <w:proofErr w:type="spellStart"/>
+      <w:r>
+        <w:t>shift+ins</w:t>
+      </w:r>
+      <w:proofErr w:type="spellEnd"/>
+      <w:r>
+        <w:t xml:space="preserve"> para colar o endereço (</w:t>
+      </w:r>
+      <w:proofErr w:type="spellStart"/>
+      <w:r>
+        <w:t>crtl+v</w:t>
+      </w:r>
+      <w:proofErr w:type="spellEnd"/>
+      <w:r>
+        <w:t xml:space="preserve"> não funciona)</w:t>
+      </w:r>
+    </w:p>
+    <w:p>
+      <w:pPr>
+        <w:pStyle w:val="PargrafodaLista"/>
+        <w:numPr>
+          <w:ilvl w:val="2"/>
+          <w:numId w:val="1"/>
+        </w:numPr>
+        <w:spacing w:after="0"/>
+      </w:pPr>
+      <w:r>
+        <w:t>Associa o repositório da nuvem com o repositório local</w:t>
+      </w:r>
+    </w:p>
+    <w:p>
+      <w:pPr>
+        <w:pStyle w:val="PargrafodaLista"/>
+        <w:numPr>
+          <w:ilvl w:val="1"/>
+          <w:numId w:val="1"/>
+        </w:numPr>
+        <w:spacing w:after="0"/>
+      </w:pPr>
+      <w:proofErr w:type="spellStart"/>
+      <w:r>
+        <w:t>Git</w:t>
+      </w:r>
+      <w:proofErr w:type="spellEnd"/>
+      <w:r>
+        <w:t xml:space="preserve"> </w:t>
+      </w:r>
+      <w:proofErr w:type="spellStart"/>
+      <w:r>
+        <w:t>remote</w:t>
+      </w:r>
+      <w:proofErr w:type="spellEnd"/>
+      <w:r>
+        <w:t xml:space="preserve"> –v</w:t>
+      </w:r>
+    </w:p>
+    <w:p>
+      <w:pPr>
+        <w:pStyle w:val="PargrafodaLista"/>
+        <w:numPr>
+          <w:ilvl w:val="1"/>
+          <w:numId w:val="1"/>
+        </w:numPr>
+        <w:spacing w:after="0"/>
+      </w:pPr>
+      <w:proofErr w:type="spellStart"/>
+      <w:r>
+        <w:t>Git</w:t>
+      </w:r>
+      <w:proofErr w:type="spellEnd"/>
+      <w:r>
+        <w:t xml:space="preserve"> </w:t>
+      </w:r>
+      <w:proofErr w:type="spellStart"/>
+      <w:proofErr w:type="gramStart"/>
+      <w:r>
+        <w:t>push</w:t>
+      </w:r>
+      <w:proofErr w:type="spellEnd"/>
+      <w:r>
+        <w:t xml:space="preserve"> –u</w:t>
+      </w:r>
+      <w:proofErr w:type="gramEnd"/>
+      <w:r>
+        <w:t xml:space="preserve"> </w:t>
+      </w:r>
+      <w:proofErr w:type="spellStart"/>
+      <w:r>
+        <w:t>origin</w:t>
+      </w:r>
+      <w:proofErr w:type="spellEnd"/>
+      <w:r>
+        <w:t xml:space="preserve"> máster</w:t>
+      </w:r>
+      <w:r>
+        <w:t xml:space="preserve"> (empurra os arquivos locais para a nuvem)</w:t>
+      </w:r>
+    </w:p>
+    <w:p>
+      <w:pPr>
+        <w:pStyle w:val="PargrafodaLista"/>
+        <w:numPr>
+          <w:ilvl w:val="1"/>
+          <w:numId w:val="1"/>
+        </w:numPr>
+        <w:spacing w:after="0"/>
+      </w:pPr>
+      <w:proofErr w:type="spellStart"/>
+      <w:r>
+        <w:t>Git</w:t>
+      </w:r>
+      <w:proofErr w:type="spellEnd"/>
+      <w:r>
+        <w:t xml:space="preserve"> </w:t>
+      </w:r>
+      <w:proofErr w:type="spellStart"/>
+      <w:r>
+        <w:t>branch</w:t>
+      </w:r>
+      <w:proofErr w:type="spellEnd"/>
+      <w:r>
+        <w:t xml:space="preserve"> novo-ramo</w:t>
+      </w:r>
+      <w:r>
+        <w:t xml:space="preserve"> (cria um novo ramo)</w:t>
+      </w:r>
+    </w:p>
+    <w:p>
+      <w:pPr>
+        <w:pStyle w:val="PargrafodaLista"/>
+        <w:numPr>
+          <w:ilvl w:val="1"/>
+          <w:numId w:val="1"/>
+        </w:numPr>
+        <w:spacing w:after="0"/>
+      </w:pPr>
+      <w:proofErr w:type="spellStart"/>
+      <w:r>
+        <w:lastRenderedPageBreak/>
+        <w:t>Git</w:t>
+      </w:r>
+      <w:proofErr w:type="spellEnd"/>
+      <w:r>
+        <w:t xml:space="preserve"> </w:t>
+      </w:r>
+      <w:proofErr w:type="spellStart"/>
+      <w:r>
+        <w:t>checkout</w:t>
+      </w:r>
+      <w:proofErr w:type="spellEnd"/>
+      <w:r>
+        <w:t xml:space="preserve"> nome-ramo</w:t>
+      </w:r>
+      <w:r>
+        <w:t xml:space="preserve"> (muda pra o novo ramo)</w:t>
+      </w:r>
+    </w:p>
+    <w:p>
+      <w:pPr>
+        <w:pStyle w:val="PargrafodaLista"/>
+        <w:numPr>
+          <w:ilvl w:val="1"/>
+          <w:numId w:val="1"/>
+        </w:numPr>
+        <w:spacing w:after="0"/>
+      </w:pPr>
+      <w:proofErr w:type="spellStart"/>
+      <w:r>
+        <w:t>Git</w:t>
+      </w:r>
+      <w:proofErr w:type="spellEnd"/>
+      <w:r>
+        <w:t xml:space="preserve"> </w:t>
+      </w:r>
+      <w:proofErr w:type="spellStart"/>
+      <w:r>
+        <w:t>add</w:t>
+      </w:r>
+      <w:proofErr w:type="spellEnd"/>
+      <w:r>
+        <w:t xml:space="preserve"> </w:t>
+      </w:r>
+      <w:proofErr w:type="spellStart"/>
+      <w:proofErr w:type="gramStart"/>
+      <w:r>
+        <w:t>arquivo.</w:t>
+      </w:r>
+      <w:proofErr w:type="gramEnd"/>
+      <w:r>
+        <w:t>ext</w:t>
+      </w:r>
+      <w:proofErr w:type="spellEnd"/>
+      <w:r>
+        <w:t xml:space="preserve"> (adiciona o </w:t>
+      </w:r>
+      <w:proofErr w:type="spellStart"/>
+      <w:r>
+        <w:t>arquivo.ext</w:t>
+      </w:r>
+      <w:proofErr w:type="spellEnd"/>
+      <w:r>
+        <w:t xml:space="preserve"> ao novo ramo)</w:t>
+      </w:r>
       <w:bookmarkStart w:id="0" w:name="_GoBack"/>
       <w:bookmarkEnd w:id="0"/>
+    </w:p>
+    <w:p>
+      <w:pPr>
+        <w:spacing w:after="0"/>
+      </w:pPr>
+    </w:p>
+    <w:p>
+      <w:pPr>
+        <w:spacing w:after="0"/>
+      </w:pPr>
+    </w:p>
+    <w:p>
+      <w:pPr>
+        <w:spacing w:after="0"/>
+      </w:pPr>
+    </w:p>
+    <w:p>
+      <w:pPr>
+        <w:spacing w:after="0"/>
+      </w:pPr>
     </w:p>
     <w:sectPr>
       <w:pgSz w:w="11906" w:h="16838"/>

</xml_diff>

<commit_message>
Este é um exemplo de um outro ramo.
</commit_message>
<xml_diff>
--- a/CursoGiyHubProfAquino.docx
+++ b/CursoGiyHubProfAquino.docx
@@ -71,7 +71,18 @@
         <w:spacing w:after="0"/>
       </w:pPr>
       <w:r>
-        <w:t>Cada mudança/revisão nestes arquivos é:</w:t>
+        <w:t>Cada mudança/revisão</w:t>
+      </w:r>
+      <w:r>
+        <w:t>/</w:t>
+      </w:r>
+      <w:proofErr w:type="spellStart"/>
+      <w:r>
+        <w:t>commit</w:t>
+      </w:r>
+      <w:proofErr w:type="spellEnd"/>
+      <w:r>
+        <w:t xml:space="preserve"> nestes arquivos é:</w:t>
       </w:r>
     </w:p>
     <w:p>
@@ -94,6 +105,17 @@
       </w:r>
       <w:r>
         <w:t xml:space="preserve"> número de versão</w:t>
+      </w:r>
+      <w:r>
+        <w:t xml:space="preserve"> (</w:t>
+      </w:r>
+      <w:proofErr w:type="spellStart"/>
+      <w:r>
+        <w:t>rash</w:t>
+      </w:r>
+      <w:proofErr w:type="spellEnd"/>
+      <w:r>
+        <w:t>)</w:t>
       </w:r>
       <w:r>
         <w:t>.</w:t>
@@ -564,6 +586,14 @@
         <w:t>init</w:t>
       </w:r>
       <w:proofErr w:type="spellEnd"/>
+      <w:proofErr w:type="gramStart"/>
+      <w:r>
+        <w:t xml:space="preserve">  </w:t>
+      </w:r>
+      <w:proofErr w:type="gramEnd"/>
+      <w:r>
+        <w:t>(inicia um repositório local)</w:t>
+      </w:r>
     </w:p>
     <w:p>
       <w:pPr>
@@ -592,8 +622,833 @@
         </w:numPr>
         <w:spacing w:after="0"/>
       </w:pPr>
+      <w:proofErr w:type="spellStart"/>
+      <w:r>
+        <w:t>Git</w:t>
+      </w:r>
+      <w:proofErr w:type="spellEnd"/>
+      <w:r>
+        <w:t xml:space="preserve"> </w:t>
+      </w:r>
+      <w:proofErr w:type="spellStart"/>
+      <w:r>
+        <w:t>add</w:t>
+      </w:r>
+      <w:proofErr w:type="spellEnd"/>
+      <w:r>
+        <w:t xml:space="preserve"> </w:t>
+      </w:r>
+      <w:proofErr w:type="spellStart"/>
+      <w:proofErr w:type="gramStart"/>
+      <w:r>
+        <w:t>arquivo.</w:t>
+      </w:r>
+      <w:proofErr w:type="gramEnd"/>
+      <w:r>
+        <w:t>ext</w:t>
+      </w:r>
+      <w:proofErr w:type="spellEnd"/>
+    </w:p>
+    <w:p>
+      <w:pPr>
+        <w:pStyle w:val="PargrafodaLista"/>
+        <w:numPr>
+          <w:ilvl w:val="1"/>
+          <w:numId w:val="1"/>
+        </w:numPr>
+        <w:spacing w:after="0"/>
+      </w:pPr>
+      <w:proofErr w:type="spellStart"/>
+      <w:r>
+        <w:t>Gti</w:t>
+      </w:r>
+      <w:proofErr w:type="spellEnd"/>
+      <w:r>
+        <w:t xml:space="preserve"> </w:t>
+      </w:r>
+      <w:proofErr w:type="spellStart"/>
+      <w:proofErr w:type="gramStart"/>
+      <w:r>
+        <w:t>add</w:t>
+      </w:r>
+      <w:proofErr w:type="spellEnd"/>
+      <w:r>
+        <w:t xml:space="preserve"> –a</w:t>
+      </w:r>
+      <w:proofErr w:type="gramEnd"/>
+    </w:p>
+    <w:p>
+      <w:pPr>
+        <w:pStyle w:val="PargrafodaLista"/>
+        <w:numPr>
+          <w:ilvl w:val="1"/>
+          <w:numId w:val="1"/>
+        </w:numPr>
+        <w:spacing w:after="0"/>
+      </w:pPr>
+      <w:proofErr w:type="spellStart"/>
+      <w:r>
+        <w:t>Git</w:t>
+      </w:r>
+      <w:proofErr w:type="spellEnd"/>
+      <w:r>
+        <w:t xml:space="preserve"> help </w:t>
+      </w:r>
+      <w:proofErr w:type="spellStart"/>
+      <w:r>
+        <w:t>add</w:t>
+      </w:r>
+      <w:proofErr w:type="spellEnd"/>
+    </w:p>
+    <w:p>
+      <w:pPr>
+        <w:pStyle w:val="PargrafodaLista"/>
+        <w:numPr>
+          <w:ilvl w:val="1"/>
+          <w:numId w:val="1"/>
+        </w:numPr>
+        <w:spacing w:after="0"/>
+      </w:pPr>
+      <w:proofErr w:type="spellStart"/>
+      <w:r>
+        <w:t>Git</w:t>
+      </w:r>
+      <w:proofErr w:type="spellEnd"/>
+      <w:r>
+        <w:t xml:space="preserve"> </w:t>
+      </w:r>
+      <w:proofErr w:type="spellStart"/>
+      <w:r>
+        <w:t>config</w:t>
+      </w:r>
+      <w:proofErr w:type="spellEnd"/>
+      <w:r>
+        <w:t xml:space="preserve"> </w:t>
+      </w:r>
+      <w:proofErr w:type="spellStart"/>
+      <w:proofErr w:type="gramStart"/>
+      <w:r>
+        <w:t>user.</w:t>
+      </w:r>
+      <w:proofErr w:type="gramEnd"/>
+      <w:r>
+        <w:t>email</w:t>
+      </w:r>
+      <w:proofErr w:type="spellEnd"/>
+      <w:r>
+        <w:t xml:space="preserve"> </w:t>
+      </w:r>
+      <w:hyperlink r:id="rId8" w:history="1">
+        <w:r>
+          <w:rPr>
+            <w:rStyle w:val="Hyperlink"/>
+          </w:rPr>
+          <w:t>email@gmail.com</w:t>
+        </w:r>
+      </w:hyperlink>
+    </w:p>
+    <w:p>
+      <w:pPr>
+        <w:pStyle w:val="PargrafodaLista"/>
+        <w:numPr>
+          <w:ilvl w:val="1"/>
+          <w:numId w:val="1"/>
+        </w:numPr>
+        <w:spacing w:after="0"/>
+      </w:pPr>
+      <w:proofErr w:type="spellStart"/>
+      <w:r>
+        <w:t>Git</w:t>
+      </w:r>
+      <w:proofErr w:type="spellEnd"/>
+      <w:r>
+        <w:t xml:space="preserve"> </w:t>
+      </w:r>
+      <w:proofErr w:type="spellStart"/>
+      <w:r>
+        <w:t>config</w:t>
+      </w:r>
+      <w:proofErr w:type="spellEnd"/>
+      <w:r>
+        <w:t xml:space="preserve"> </w:t>
+      </w:r>
+      <w:proofErr w:type="gramStart"/>
+      <w:r>
+        <w:t>user.</w:t>
+      </w:r>
+      <w:proofErr w:type="gramEnd"/>
+      <w:r>
+        <w:t>name “nome”</w:t>
+      </w:r>
+    </w:p>
+    <w:p>
+      <w:pPr>
+        <w:pStyle w:val="PargrafodaLista"/>
+        <w:numPr>
+          <w:ilvl w:val="1"/>
+          <w:numId w:val="1"/>
+        </w:numPr>
+        <w:spacing w:after="0"/>
+      </w:pPr>
+      <w:proofErr w:type="spellStart"/>
+      <w:r>
+        <w:t>Git</w:t>
+      </w:r>
+      <w:proofErr w:type="spellEnd"/>
+      <w:r>
+        <w:t xml:space="preserve"> </w:t>
+      </w:r>
+      <w:proofErr w:type="spellStart"/>
+      <w:r>
+        <w:t>commit</w:t>
+      </w:r>
+      <w:proofErr w:type="spellEnd"/>
+      <w:r>
+        <w:t xml:space="preserve"> –m “mensagem”</w:t>
+      </w:r>
+      <w:r>
+        <w:t xml:space="preserve"> (salva uma versão)</w:t>
+      </w:r>
+    </w:p>
+    <w:p>
+      <w:pPr>
+        <w:pStyle w:val="PargrafodaLista"/>
+        <w:numPr>
+          <w:ilvl w:val="1"/>
+          <w:numId w:val="1"/>
+        </w:numPr>
+        <w:spacing w:after="0"/>
+      </w:pPr>
+      <w:proofErr w:type="spellStart"/>
+      <w:r>
+        <w:t>Git</w:t>
+      </w:r>
+      <w:proofErr w:type="spellEnd"/>
+      <w:r>
+        <w:t xml:space="preserve"> log</w:t>
+      </w:r>
+    </w:p>
+    <w:p>
+      <w:pPr>
+        <w:pStyle w:val="PargrafodaLista"/>
+        <w:numPr>
+          <w:ilvl w:val="1"/>
+          <w:numId w:val="1"/>
+        </w:numPr>
+        <w:spacing w:after="0"/>
+      </w:pPr>
+      <w:proofErr w:type="spellStart"/>
+      <w:r>
+        <w:t>Clear</w:t>
+      </w:r>
+      <w:proofErr w:type="spellEnd"/>
+      <w:r>
+        <w:t xml:space="preserve"> (limpa a tela do </w:t>
+      </w:r>
+      <w:proofErr w:type="spellStart"/>
+      <w:r>
+        <w:t>teminal</w:t>
+      </w:r>
+      <w:proofErr w:type="spellEnd"/>
+      <w:r>
+        <w:t>)</w:t>
+      </w:r>
+    </w:p>
+    <w:p>
+      <w:pPr>
+        <w:pStyle w:val="PargrafodaLista"/>
+        <w:numPr>
+          <w:ilvl w:val="0"/>
+          <w:numId w:val="1"/>
+        </w:numPr>
+        <w:spacing w:after="0"/>
+      </w:pPr>
+      <w:r>
+        <w:t xml:space="preserve">No GitHub.com, após fazer o </w:t>
+      </w:r>
+      <w:proofErr w:type="spellStart"/>
+      <w:r>
+        <w:t>login</w:t>
+      </w:r>
+      <w:proofErr w:type="spellEnd"/>
+      <w:r>
+        <w:t>:</w:t>
+      </w:r>
+    </w:p>
+    <w:p>
+      <w:pPr>
+        <w:pStyle w:val="PargrafodaLista"/>
+        <w:numPr>
+          <w:ilvl w:val="1"/>
+          <w:numId w:val="1"/>
+        </w:numPr>
+        <w:spacing w:after="0"/>
+      </w:pPr>
+      <w:r>
+        <w:t xml:space="preserve">+&gt;New </w:t>
+      </w:r>
+      <w:proofErr w:type="spellStart"/>
+      <w:r>
+        <w:t>Repository</w:t>
+      </w:r>
+      <w:proofErr w:type="spellEnd"/>
+      <w:r>
+        <w:t>&gt;</w:t>
+      </w:r>
+      <w:proofErr w:type="spellStart"/>
+      <w:r>
+        <w:t>Repository</w:t>
+      </w:r>
+      <w:proofErr w:type="spellEnd"/>
+      <w:r>
+        <w:t xml:space="preserve"> </w:t>
+      </w:r>
+      <w:proofErr w:type="spellStart"/>
+      <w:r>
+        <w:t>Name</w:t>
+      </w:r>
+      <w:proofErr w:type="spellEnd"/>
+      <w:r>
+        <w:t xml:space="preserve"> e </w:t>
+      </w:r>
+      <w:proofErr w:type="spellStart"/>
+      <w:r>
+        <w:t>Description</w:t>
+      </w:r>
+      <w:proofErr w:type="spellEnd"/>
+      <w:r>
+        <w:t>&gt;</w:t>
+      </w:r>
+      <w:proofErr w:type="spellStart"/>
+      <w:r>
+        <w:t>Public</w:t>
+      </w:r>
+      <w:proofErr w:type="spellEnd"/>
+      <w:r>
+        <w:t>&gt;</w:t>
+      </w:r>
+      <w:proofErr w:type="spellStart"/>
+      <w:r>
+        <w:t>Create</w:t>
+      </w:r>
+      <w:proofErr w:type="spellEnd"/>
+      <w:r>
+        <w:t xml:space="preserve"> </w:t>
+      </w:r>
+      <w:proofErr w:type="spellStart"/>
+      <w:r>
+        <w:t>repositor</w:t>
+      </w:r>
+      <w:r>
+        <w:t>y</w:t>
+      </w:r>
+      <w:proofErr w:type="spellEnd"/>
+    </w:p>
+    <w:p>
+      <w:pPr>
+        <w:pStyle w:val="PargrafodaLista"/>
+        <w:numPr>
+          <w:ilvl w:val="2"/>
+          <w:numId w:val="1"/>
+        </w:numPr>
+        <w:spacing w:after="0"/>
+      </w:pPr>
+      <w:r>
+        <w:t>Cria um repositório na nuvem</w:t>
+      </w:r>
+    </w:p>
+    <w:p>
+      <w:pPr>
+        <w:pStyle w:val="PargrafodaLista"/>
+        <w:numPr>
+          <w:ilvl w:val="2"/>
+          <w:numId w:val="1"/>
+        </w:numPr>
+        <w:spacing w:after="0"/>
+      </w:pPr>
+      <w:r>
+        <w:t xml:space="preserve">Copiar o endereço URL fornecido pelo </w:t>
+      </w:r>
+      <w:proofErr w:type="spellStart"/>
+      <w:proofErr w:type="gramStart"/>
+      <w:r>
+        <w:t>GitHub</w:t>
+      </w:r>
+      <w:proofErr w:type="spellEnd"/>
+      <w:proofErr w:type="gramEnd"/>
+    </w:p>
+    <w:p>
+      <w:pPr>
+        <w:pStyle w:val="PargrafodaLista"/>
+        <w:numPr>
+          <w:ilvl w:val="0"/>
+          <w:numId w:val="1"/>
+        </w:numPr>
+        <w:spacing w:after="0"/>
+      </w:pPr>
+      <w:r>
+        <w:t xml:space="preserve"> </w:t>
+      </w:r>
+      <w:r>
+        <w:t xml:space="preserve">No terminal do </w:t>
+      </w:r>
+      <w:proofErr w:type="spellStart"/>
+      <w:r>
+        <w:t>Git</w:t>
+      </w:r>
+      <w:proofErr w:type="spellEnd"/>
+      <w:r>
+        <w:t xml:space="preserve"> (</w:t>
+      </w:r>
+      <w:proofErr w:type="spellStart"/>
+      <w:proofErr w:type="gramStart"/>
+      <w:r>
+        <w:t>GitBash</w:t>
+      </w:r>
+      <w:proofErr w:type="spellEnd"/>
+      <w:proofErr w:type="gramEnd"/>
+      <w:r>
+        <w:t>) digitar:</w:t>
+      </w:r>
+    </w:p>
+    <w:p>
+      <w:pPr>
+        <w:pStyle w:val="PargrafodaLista"/>
+        <w:numPr>
+          <w:ilvl w:val="1"/>
+          <w:numId w:val="1"/>
+        </w:numPr>
+        <w:spacing w:after="0"/>
+      </w:pPr>
+      <w:proofErr w:type="spellStart"/>
+      <w:r>
+        <w:t>Git</w:t>
+      </w:r>
+      <w:proofErr w:type="spellEnd"/>
+      <w:r>
+        <w:t xml:space="preserve"> </w:t>
+      </w:r>
+      <w:proofErr w:type="spellStart"/>
+      <w:r>
+        <w:t>remote</w:t>
+      </w:r>
+      <w:proofErr w:type="spellEnd"/>
+      <w:r>
+        <w:t xml:space="preserve"> </w:t>
+      </w:r>
+      <w:proofErr w:type="spellStart"/>
+      <w:r>
+        <w:t>add</w:t>
+      </w:r>
+      <w:proofErr w:type="spellEnd"/>
+      <w:r>
+        <w:t xml:space="preserve"> </w:t>
+      </w:r>
+      <w:proofErr w:type="spellStart"/>
+      <w:r>
+        <w:t>origin</w:t>
+      </w:r>
+      <w:proofErr w:type="spellEnd"/>
+      <w:r>
+        <w:t xml:space="preserve"> </w:t>
+      </w:r>
+      <w:hyperlink r:id="rId9" w:history="1">
+        <w:r>
+          <w:rPr>
+            <w:rStyle w:val="Hyperlink"/>
+          </w:rPr>
+          <w:t>https://github.com/BruCardozo/CursoGitProfAquino.git</w:t>
+        </w:r>
+      </w:hyperlink>
+    </w:p>
+    <w:p>
+      <w:pPr>
+        <w:pStyle w:val="PargrafodaLista"/>
+        <w:numPr>
+          <w:ilvl w:val="2"/>
+          <w:numId w:val="1"/>
+        </w:numPr>
+        <w:spacing w:after="0"/>
+      </w:pPr>
+      <w:proofErr w:type="spellStart"/>
+      <w:r>
+        <w:t>Origin</w:t>
+      </w:r>
+      <w:proofErr w:type="spellEnd"/>
+      <w:r>
+        <w:t xml:space="preserve"> = nome do repositório remoto, </w:t>
+      </w:r>
+      <w:proofErr w:type="spellStart"/>
+      <w:r>
+        <w:t>vc</w:t>
+      </w:r>
+      <w:proofErr w:type="spellEnd"/>
+      <w:r>
+        <w:t xml:space="preserve"> pode escolher outro </w:t>
+      </w:r>
+      <w:proofErr w:type="gramStart"/>
+      <w:r>
+        <w:t>nome</w:t>
+      </w:r>
+      <w:proofErr w:type="gramEnd"/>
+    </w:p>
+    <w:p>
+      <w:pPr>
+        <w:pStyle w:val="PargrafodaLista"/>
+        <w:numPr>
+          <w:ilvl w:val="2"/>
+          <w:numId w:val="1"/>
+        </w:numPr>
+        <w:spacing w:after="0"/>
+      </w:pPr>
+      <w:r>
+        <w:t xml:space="preserve">Digitar </w:t>
+      </w:r>
+      <w:proofErr w:type="spellStart"/>
+      <w:r>
+        <w:t>shift+ins</w:t>
+      </w:r>
+      <w:proofErr w:type="spellEnd"/>
+      <w:r>
+        <w:t xml:space="preserve"> para colar o endereço (</w:t>
+      </w:r>
+      <w:proofErr w:type="spellStart"/>
+      <w:r>
+        <w:t>crtl+v</w:t>
+      </w:r>
+      <w:proofErr w:type="spellEnd"/>
+      <w:r>
+        <w:t xml:space="preserve"> não funciona)</w:t>
+      </w:r>
+    </w:p>
+    <w:p>
+      <w:pPr>
+        <w:pStyle w:val="PargrafodaLista"/>
+        <w:numPr>
+          <w:ilvl w:val="2"/>
+          <w:numId w:val="1"/>
+        </w:numPr>
+        <w:spacing w:after="0"/>
+      </w:pPr>
+      <w:r>
+        <w:t>Associa o repositório da nuvem com o repositório local</w:t>
+      </w:r>
+    </w:p>
+    <w:p>
+      <w:pPr>
+        <w:pStyle w:val="PargrafodaLista"/>
+        <w:numPr>
+          <w:ilvl w:val="1"/>
+          <w:numId w:val="1"/>
+        </w:numPr>
+        <w:spacing w:after="0"/>
+      </w:pPr>
+      <w:proofErr w:type="spellStart"/>
+      <w:r>
+        <w:t>Git</w:t>
+      </w:r>
+      <w:proofErr w:type="spellEnd"/>
+      <w:r>
+        <w:t xml:space="preserve"> </w:t>
+      </w:r>
+      <w:proofErr w:type="spellStart"/>
+      <w:r>
+        <w:t>remote</w:t>
+      </w:r>
+      <w:proofErr w:type="spellEnd"/>
+      <w:r>
+        <w:t xml:space="preserve"> –v</w:t>
+      </w:r>
+    </w:p>
+    <w:p>
+      <w:pPr>
+        <w:pStyle w:val="PargrafodaLista"/>
+        <w:numPr>
+          <w:ilvl w:val="1"/>
+          <w:numId w:val="1"/>
+        </w:numPr>
+        <w:spacing w:after="0"/>
+      </w:pPr>
+      <w:proofErr w:type="spellStart"/>
+      <w:r>
+        <w:t>Git</w:t>
+      </w:r>
+      <w:proofErr w:type="spellEnd"/>
+      <w:r>
+        <w:t xml:space="preserve"> </w:t>
+      </w:r>
+      <w:proofErr w:type="spellStart"/>
+      <w:proofErr w:type="gramStart"/>
+      <w:r>
+        <w:t>push</w:t>
+      </w:r>
+      <w:proofErr w:type="spellEnd"/>
+      <w:r>
+        <w:t xml:space="preserve"> –u</w:t>
+      </w:r>
+      <w:proofErr w:type="gramEnd"/>
+      <w:r>
+        <w:t xml:space="preserve"> </w:t>
+      </w:r>
+      <w:proofErr w:type="spellStart"/>
+      <w:r>
+        <w:t>origin</w:t>
+      </w:r>
+      <w:proofErr w:type="spellEnd"/>
+      <w:r>
+        <w:t xml:space="preserve"> máster</w:t>
+      </w:r>
+      <w:r>
+        <w:t xml:space="preserve"> (empurra os arquivos locais para a nuvem)</w:t>
+      </w:r>
+    </w:p>
+    <w:p>
+      <w:pPr>
+        <w:pStyle w:val="PargrafodaLista"/>
+        <w:numPr>
+          <w:ilvl w:val="1"/>
+          <w:numId w:val="1"/>
+        </w:numPr>
+        <w:spacing w:after="0"/>
+      </w:pPr>
+      <w:proofErr w:type="spellStart"/>
+      <w:r>
+        <w:t>Git</w:t>
+      </w:r>
+      <w:proofErr w:type="spellEnd"/>
+      <w:r>
+        <w:t xml:space="preserve"> </w:t>
+      </w:r>
+      <w:proofErr w:type="spellStart"/>
+      <w:r>
+        <w:t>branch</w:t>
+      </w:r>
+      <w:proofErr w:type="spellEnd"/>
+      <w:r>
+        <w:t xml:space="preserve"> novo-ramo</w:t>
+      </w:r>
+      <w:r>
+        <w:t xml:space="preserve"> (cria um novo ramo)</w:t>
+      </w:r>
+    </w:p>
+    <w:p>
+      <w:pPr>
+        <w:pStyle w:val="PargrafodaLista"/>
+        <w:numPr>
+          <w:ilvl w:val="1"/>
+          <w:numId w:val="1"/>
+        </w:numPr>
+        <w:spacing w:after="0"/>
+      </w:pPr>
+      <w:proofErr w:type="spellStart"/>
+      <w:r>
+        <w:lastRenderedPageBreak/>
+        <w:t>Git</w:t>
+      </w:r>
+      <w:proofErr w:type="spellEnd"/>
+      <w:r>
+        <w:t xml:space="preserve"> </w:t>
+      </w:r>
+      <w:proofErr w:type="spellStart"/>
+      <w:r>
+        <w:t>checkout</w:t>
+      </w:r>
+      <w:proofErr w:type="spellEnd"/>
+      <w:r>
+        <w:t xml:space="preserve"> nome-ramo</w:t>
+      </w:r>
+      <w:r>
+        <w:t xml:space="preserve"> (muda pra o novo ramo)</w:t>
+      </w:r>
+    </w:p>
+    <w:p>
+      <w:pPr>
+        <w:pStyle w:val="PargrafodaLista"/>
+        <w:numPr>
+          <w:ilvl w:val="1"/>
+          <w:numId w:val="1"/>
+        </w:numPr>
+        <w:spacing w:after="0"/>
+      </w:pPr>
+      <w:proofErr w:type="spellStart"/>
+      <w:r>
+        <w:t>Git</w:t>
+      </w:r>
+      <w:proofErr w:type="spellEnd"/>
+      <w:r>
+        <w:t xml:space="preserve"> </w:t>
+      </w:r>
+      <w:proofErr w:type="spellStart"/>
+      <w:r>
+        <w:t>add</w:t>
+      </w:r>
+      <w:proofErr w:type="spellEnd"/>
+      <w:r>
+        <w:t xml:space="preserve"> </w:t>
+      </w:r>
+      <w:proofErr w:type="spellStart"/>
+      <w:proofErr w:type="gramStart"/>
+      <w:r>
+        <w:t>arquivo.</w:t>
+      </w:r>
+      <w:proofErr w:type="gramEnd"/>
+      <w:r>
+        <w:t>ext</w:t>
+      </w:r>
+      <w:proofErr w:type="spellEnd"/>
+      <w:r>
+        <w:t xml:space="preserve"> (adiciona o </w:t>
+      </w:r>
+      <w:proofErr w:type="spellStart"/>
+      <w:r>
+        <w:t>arquivo.ext</w:t>
+      </w:r>
+      <w:proofErr w:type="spellEnd"/>
+      <w:r>
+        <w:t xml:space="preserve"> ao novo ramo)</w:t>
+      </w:r>
+    </w:p>
+    <w:p>
+      <w:pPr>
+        <w:pStyle w:val="PargrafodaLista"/>
+        <w:numPr>
+          <w:ilvl w:val="1"/>
+          <w:numId w:val="1"/>
+        </w:numPr>
+        <w:spacing w:after="0"/>
+      </w:pPr>
+      <w:proofErr w:type="spellStart"/>
+      <w:r>
+        <w:t>Git</w:t>
+      </w:r>
+      <w:proofErr w:type="spellEnd"/>
+      <w:r>
+        <w:t xml:space="preserve"> </w:t>
+      </w:r>
+      <w:proofErr w:type="spellStart"/>
+      <w:r>
+        <w:t>commit</w:t>
+      </w:r>
+      <w:proofErr w:type="spellEnd"/>
+      <w:r>
+        <w:t xml:space="preserve"> </w:t>
+      </w:r>
+      <w:r>
+        <w:t xml:space="preserve">–m “mensagem deste </w:t>
+      </w:r>
+      <w:proofErr w:type="spellStart"/>
+      <w:r>
+        <w:t>commit</w:t>
+      </w:r>
+      <w:proofErr w:type="spellEnd"/>
+      <w:r>
+        <w:t>”</w:t>
+      </w:r>
+    </w:p>
+    <w:p>
+      <w:pPr>
+        <w:pStyle w:val="PargrafodaLista"/>
+        <w:numPr>
+          <w:ilvl w:val="1"/>
+          <w:numId w:val="1"/>
+        </w:numPr>
+        <w:spacing w:after="0"/>
+      </w:pPr>
+      <w:proofErr w:type="spellStart"/>
+      <w:r>
+        <w:t>Git</w:t>
+      </w:r>
+      <w:proofErr w:type="spellEnd"/>
+      <w:r>
+        <w:t xml:space="preserve"> </w:t>
+      </w:r>
+      <w:proofErr w:type="spellStart"/>
+      <w:proofErr w:type="gramStart"/>
+      <w:r>
+        <w:t>push</w:t>
+      </w:r>
+      <w:proofErr w:type="spellEnd"/>
+      <w:r>
+        <w:t xml:space="preserve"> –u</w:t>
+      </w:r>
+      <w:proofErr w:type="gramEnd"/>
+      <w:r>
+        <w:t xml:space="preserve"> </w:t>
+      </w:r>
+      <w:proofErr w:type="spellStart"/>
+      <w:r>
+        <w:t>origin</w:t>
+      </w:r>
+      <w:proofErr w:type="spellEnd"/>
+      <w:r>
+        <w:t xml:space="preserve"> </w:t>
+      </w:r>
+      <w:proofErr w:type="spellStart"/>
+      <w:r>
+        <w:t>novoramo</w:t>
+      </w:r>
+      <w:proofErr w:type="spellEnd"/>
+    </w:p>
+    <w:p>
+      <w:pPr>
+        <w:pStyle w:val="PargrafodaLista"/>
+        <w:numPr>
+          <w:ilvl w:val="1"/>
+          <w:numId w:val="1"/>
+        </w:numPr>
+        <w:spacing w:after="0"/>
+      </w:pPr>
+      <w:proofErr w:type="spellStart"/>
+      <w:r>
+        <w:t>Git</w:t>
+      </w:r>
+      <w:proofErr w:type="spellEnd"/>
+      <w:r>
+        <w:t xml:space="preserve"> </w:t>
+      </w:r>
+      <w:proofErr w:type="spellStart"/>
+      <w:r>
+        <w:t>diff</w:t>
+      </w:r>
+      <w:proofErr w:type="spellEnd"/>
+      <w:r>
+        <w:t xml:space="preserve"> </w:t>
+      </w:r>
+      <w:proofErr w:type="spellStart"/>
+      <w:proofErr w:type="gramStart"/>
+      <w:r>
+        <w:t>númeroRash</w:t>
+      </w:r>
+      <w:proofErr w:type="spellEnd"/>
+      <w:proofErr w:type="gramEnd"/>
+      <w:r>
+        <w:t xml:space="preserve">  (mostra as diferenças entre as versões de um arquivo</w:t>
+      </w:r>
       <w:bookmarkStart w:id="0" w:name="_GoBack"/>
       <w:bookmarkEnd w:id="0"/>
+      <w:r>
+        <w:t>)</w:t>
+      </w:r>
+    </w:p>
+    <w:p>
+      <w:pPr>
+        <w:spacing w:after="0"/>
+      </w:pPr>
+    </w:p>
+    <w:p>
+      <w:pPr>
+        <w:spacing w:after="0"/>
+      </w:pPr>
+    </w:p>
+    <w:p>
+      <w:pPr>
+        <w:spacing w:after="0"/>
+      </w:pPr>
+    </w:p>
+    <w:p>
+      <w:pPr>
+        <w:spacing w:after="0"/>
+      </w:pPr>
     </w:p>
     <w:sectPr>
       <w:pgSz w:w="11906" w:h="16838"/>

</xml_diff>